<commit_message>
updated lab 5 and 6
</commit_message>
<xml_diff>
--- a/Arduino_Nano/Labs/Lab6/AutonoMouse Lab-6.docx
+++ b/Arduino_Nano/Labs/Lab6/AutonoMouse Lab-6.docx
@@ -72,12 +72,10 @@
         <w:t xml:space="preserve"> (</w:t>
       </w:r>
       <w:proofErr w:type="spellStart"/>
-      <w:proofErr w:type="gramStart"/>
       <w:r>
         <w:t>ie</w:t>
       </w:r>
       <w:proofErr w:type="spellEnd"/>
-      <w:proofErr w:type="gramEnd"/>
       <w:r>
         <w:t xml:space="preserve"> servos, ultrasonic range finder, </w:t>
       </w:r>
@@ -85,10 +83,7 @@
         <w:t>PCB</w:t>
       </w:r>
       <w:r>
-        <w:t>) today we’ll be integrating these subsystems into a whole. This process is called system integration. Integration can sometimes be frustrating</w:t>
-      </w:r>
-      <w:r>
-        <w:t xml:space="preserve"> because you might not know what system or component is not working. The best thing to do is be patient and logically troubleshoot one thing at a time until you can determine the thing that is not working. </w:t>
+        <w:t xml:space="preserve">) today we’ll be integrating these subsystems into a whole. This process is called system integration. Integration can sometimes be frustrating because you might not know what system or component is not working. The best thing to do is be patient and logically troubleshoot one thing at a time until you can determine the thing that is not working. </w:t>
       </w:r>
     </w:p>
     <w:p>
@@ -103,10 +98,7 @@
     </w:p>
     <w:p>
       <w:r>
-        <w:t xml:space="preserve">The first thing we’ll do is attach </w:t>
-      </w:r>
-      <w:r>
-        <w:t>all our components to our acrylic base mechanically. Then we’ll start connecting the electronics.</w:t>
+        <w:t>The first thing we’ll do is attach all our components to our acrylic base mechanically. Then we’ll start connecting the electronics.</w:t>
       </w:r>
     </w:p>
     <w:p/>
@@ -146,10 +138,7 @@
         </w:numPr>
       </w:pPr>
       <w:r>
-        <w:t>Add the screw provided with</w:t>
-      </w:r>
-      <w:r>
-        <w:t xml:space="preserve"> your servos for extra support</w:t>
+        <w:t>Add the screw provided with your servos for extra support</w:t>
       </w:r>
     </w:p>
     <w:p>
@@ -182,18 +171,7 @@
         </w:numPr>
       </w:pPr>
       <w:r>
-        <w:t xml:space="preserve">Zip </w:t>
-      </w:r>
-      <w:proofErr w:type="gramStart"/>
-      <w:r>
-        <w:t>tie</w:t>
-      </w:r>
-      <w:proofErr w:type="gramEnd"/>
-      <w:r>
-        <w:t xml:space="preserve"> your battery to the end of the boa</w:t>
-      </w:r>
-      <w:r>
-        <w:t xml:space="preserve">rd. Make sure that you insert the zip in the correct manner </w:t>
+        <w:t xml:space="preserve">Zip tie your battery to the end of the board. Make sure that you insert the zip in the correct manner </w:t>
       </w:r>
       <w:r>
         <w:t>to</w:t>
@@ -320,10 +298,7 @@
     <w:p>
       <w:r>
         <w:lastRenderedPageBreak/>
-        <w:t>You may</w:t>
-      </w:r>
-      <w:r>
-        <w:t xml:space="preserve"> have noticed we haven’t attached the PCB yet. This is because we</w:t>
+        <w:t>You may have noticed we haven’t attached the PCB yet. This is because we</w:t>
       </w:r>
       <w:r>
         <w:t xml:space="preserve"> might need access to the bottom of the PCB to test the electronics n</w:t>
@@ -347,16 +322,42 @@
     </w:p>
     <w:p>
       <w:r>
-        <w:t>Next, we’ll attach</w:t>
-      </w:r>
-      <w:r>
-        <w:t xml:space="preserve"> the electronics to the </w:t>
+        <w:t xml:space="preserve">Next, we’ll attach the electronics to the </w:t>
       </w:r>
       <w:r>
         <w:t>PCB</w:t>
       </w:r>
       <w:r>
         <w:t>, upload some code, and see if it works.</w:t>
+      </w:r>
+    </w:p>
+    <w:p>
+      <w:pPr>
+        <w:rPr>
+          <w:b/>
+          <w:bCs/>
+        </w:rPr>
+      </w:pPr>
+      <w:r>
+        <w:rPr>
+          <w:b/>
+          <w:bCs/>
+        </w:rPr>
+        <w:t xml:space="preserve">WARNING: Because of the Arduino Nano receives power from the USB make sure that the Arduino is never plugged into the computer while it is inserted in the PCB. If you want to reprogram your Arduino, take it out of the PCB, program it, reinsert it, and power </w:t>
+      </w:r>
+      <w:r>
+        <w:rPr>
+          <w:b/>
+          <w:bCs/>
+        </w:rPr>
+        <w:t>with</w:t>
+      </w:r>
+      <w:r>
+        <w:rPr>
+          <w:b/>
+          <w:bCs/>
+        </w:rPr>
+        <w:t xml:space="preserve"> your battery. </w:t>
       </w:r>
     </w:p>
     <w:p/>
@@ -368,10 +369,7 @@
         </w:numPr>
       </w:pPr>
       <w:r>
-        <w:t>Run the servo wires through the hole next to the servo, diagonally across the bottom of the board, then back over to the 3 header male pins. Make sure to attach the left servo to the left</w:t>
-      </w:r>
-      <w:r>
-        <w:t xml:space="preserve"> servo pins and vice versa</w:t>
+        <w:t>Run the servo wires through the hole next to the servo, diagonally across the bottom of the board, then back over to the 3 header male pins. Make sure to attach the left servo to the left servo pins and vice versa</w:t>
       </w:r>
     </w:p>
     <w:p>
@@ -410,10 +408,7 @@
         <w:t>double-sided</w:t>
       </w:r>
       <w:r>
-        <w:t xml:space="preserve"> foam tape to your PCB and attach it to the bas</w:t>
-      </w:r>
-      <w:r>
-        <w:t xml:space="preserve">e. </w:t>
+        <w:t xml:space="preserve"> foam tape to your PCB and attach it to the base. </w:t>
       </w:r>
     </w:p>
     <w:p>
@@ -439,6 +434,7 @@
         <w:rPr>
           <w:noProof/>
         </w:rPr>
+        <w:lastRenderedPageBreak/>
         <w:drawing>
           <wp:inline distT="0" distB="0" distL="0" distR="0" wp14:anchorId="174C4ABB" wp14:editId="49210A0C">
             <wp:extent cx="3937849" cy="2953387"/>

</xml_diff>